<commit_message>
archiving old scripts, manuscript versions and figures
</commit_message>
<xml_diff>
--- a/reports/manuscript_v5_post_review_untracked.docx
+++ b/reports/manuscript_v5_post_review_untracked.docx
@@ -1386,13 +1386,38 @@
         </w:rPr>
         <w:t>. A labelled map of the study region is attached in Supplementary Figure 5.</w:t>
       </w:r>
+      <w:r>
+        <w:rPr>
+          <w:i w:val="0"/>
+          <w:iCs/>
+        </w:rPr>
+        <w:t xml:space="preserve"> </w:t>
+      </w:r>
+      <w:bookmarkStart w:id="16" w:name="_Hlk119394938"/>
+      <w:proofErr w:type="spellStart"/>
+      <w:r>
+        <w:rPr>
+          <w:i w:val="0"/>
+          <w:iCs/>
+        </w:rPr>
+        <w:t>Basemap</w:t>
+      </w:r>
+      <w:proofErr w:type="spellEnd"/>
+      <w:r>
+        <w:rPr>
+          <w:i w:val="0"/>
+          <w:iCs/>
+        </w:rPr>
+        <w:t xml:space="preserve"> shapefile obtained from GADM 4.0.4 [38]. </w:t>
+      </w:r>
+      <w:bookmarkEnd w:id="16"/>
     </w:p>
     <w:p>
       <w:pPr>
         <w:pStyle w:val="Heading2"/>
         <w:spacing w:line="480" w:lineRule="auto"/>
       </w:pPr>
-      <w:bookmarkStart w:id="16" w:name="analysis"/>
+      <w:bookmarkStart w:id="17" w:name="analysis"/>
       <w:bookmarkEnd w:id="6"/>
       <w:bookmarkEnd w:id="7"/>
       <w:r>
@@ -1405,7 +1430,7 @@
         <w:pStyle w:val="Heading3"/>
         <w:spacing w:line="480" w:lineRule="auto"/>
       </w:pPr>
-      <w:bookmarkStart w:id="17" w:name="X71feb6d8df73c1bb9d0b1dbd1bb29cdf080ef4a"/>
+      <w:bookmarkStart w:id="18" w:name="X71feb6d8df73c1bb9d0b1dbd1bb29cdf080ef4a"/>
       <w:r>
         <w:t>What is the extent of spatial bias in the rodent trapping data?</w:t>
       </w:r>
@@ -1425,7 +1450,11 @@
         <w:t>sf</w:t>
       </w:r>
       <w:r>
-        <w:t xml:space="preserve"> package in the R statistical language (R version 4.1.2) was used to manipulate geographic data, administrative boundaries were obtained from GADM 4.0.4 [</w:t>
+        <w:t xml:space="preserve"> package in the R statistical language (R version 4.1.2) was used to manipulate geographic data</w:t>
+      </w:r>
+      <w:bookmarkStart w:id="19" w:name="_Hlk119394915"/>
+      <w:r>
+        <w:t>, administrative boundaries were obtained from GADM 4.0.4 [</w:t>
       </w:r>
       <w:r>
         <w:t>36</w:t>
@@ -1437,7 +1466,11 @@
         <w:t>38</w:t>
       </w:r>
       <w:r>
-        <w:t xml:space="preserve">]. </w:t>
+        <w:t>].</w:t>
+      </w:r>
+      <w:bookmarkEnd w:id="19"/>
+      <w:r>
+        <w:t xml:space="preserve"> </w:t>
       </w:r>
       <w:r>
         <w:t>Trap-night d</w:t>
@@ -1636,7 +1669,7 @@
       <w:r>
         <w:t xml:space="preserve">]. </w:t>
       </w:r>
-      <w:bookmarkStart w:id="18" w:name="_Hlk118105285"/>
+      <w:bookmarkStart w:id="20" w:name="_Hlk118105285"/>
       <w:r>
         <w:t xml:space="preserve">Spatial aggregation of relative trapping effort was </w:t>
       </w:r>
@@ -1667,7 +1700,7 @@
       <w:r>
         <w:t xml:space="preserve">]. </w:t>
       </w:r>
-      <w:bookmarkEnd w:id="18"/>
+      <w:bookmarkEnd w:id="20"/>
       <w:r>
         <w:t xml:space="preserve">The models were constructed in the </w:t>
       </w:r>
@@ -2643,8 +2676,8 @@
         <w:pStyle w:val="Heading3"/>
         <w:spacing w:line="480" w:lineRule="auto"/>
       </w:pPr>
-      <w:bookmarkStart w:id="19" w:name="X67b13d0c91d306f831d36a5beb3dd3846b92fa5"/>
-      <w:bookmarkEnd w:id="17"/>
+      <w:bookmarkStart w:id="21" w:name="X67b13d0c91d306f831d36a5beb3dd3846b92fa5"/>
+      <w:bookmarkEnd w:id="18"/>
       <w:r>
         <w:t>What is the difference in rodent host distributions between curated datasets and rodent trapping studies?</w:t>
       </w:r>
@@ -2654,12 +2687,12 @@
         <w:pStyle w:val="FirstParagraph"/>
         <w:spacing w:line="480" w:lineRule="auto"/>
       </w:pPr>
-      <w:bookmarkStart w:id="20" w:name="X31b587fb968f88db4d6cca532c0d704012bea9a"/>
-      <w:bookmarkStart w:id="21" w:name="X23f185ac0245bf2633d3e4537283ec31ed00d7c"/>
-      <w:bookmarkStart w:id="22" w:name="results"/>
+      <w:bookmarkStart w:id="22" w:name="X31b587fb968f88db4d6cca532c0d704012bea9a"/>
+      <w:bookmarkStart w:id="23" w:name="X23f185ac0245bf2633d3e4537283ec31ed00d7c"/>
+      <w:bookmarkStart w:id="24" w:name="results"/>
       <w:bookmarkEnd w:id="8"/>
-      <w:bookmarkEnd w:id="16"/>
-      <w:bookmarkEnd w:id="19"/>
+      <w:bookmarkEnd w:id="17"/>
+      <w:bookmarkEnd w:id="21"/>
       <w:r>
         <w:t xml:space="preserve">We assessed the concordance of curated rodent host distributions from IUCN and GBIF with observed rodent </w:t>
       </w:r>
@@ -2860,8 +2893,8 @@
         <w:pStyle w:val="FirstParagraph"/>
         <w:spacing w:line="480" w:lineRule="auto"/>
       </w:pPr>
-      <w:bookmarkStart w:id="23" w:name="X2c350b31ad1218bf8e8185c3f8af133accd803a"/>
-      <w:bookmarkEnd w:id="20"/>
+      <w:bookmarkStart w:id="25" w:name="X2c350b31ad1218bf8e8185c3f8af133accd803a"/>
+      <w:bookmarkEnd w:id="22"/>
       <w:r>
         <w:t>To examine the usefulness of rodent trapping studies as an additional source of data we compared identified host-pathogen associations from trapping studies investigating zoonoses with a consolidated zoonoses dataset (CLOVER) [11,</w:t>
       </w:r>
@@ -2897,7 +2930,7 @@
         <w:t>What is the spatial extent of pathogen testing within host ranges?</w:t>
       </w:r>
     </w:p>
-    <w:bookmarkEnd w:id="23"/>
+    <w:bookmarkEnd w:id="25"/>
     <w:p>
       <w:pPr>
         <w:pStyle w:val="FirstParagraph"/>
@@ -3277,14 +3310,37 @@
         </w:rPr>
         <w:t xml:space="preserve"> regions represent areas with a bias towards reduced trapping effort (e.g., Northern Nigeria).</w:t>
       </w:r>
+      <w:r>
+        <w:rPr>
+          <w:i w:val="0"/>
+          <w:iCs/>
+        </w:rPr>
+        <w:t xml:space="preserve"> </w:t>
+      </w:r>
+      <w:proofErr w:type="spellStart"/>
+      <w:r>
+        <w:rPr>
+          <w:i w:val="0"/>
+          <w:iCs/>
+        </w:rPr>
+        <w:t>Basemap</w:t>
+      </w:r>
+      <w:proofErr w:type="spellEnd"/>
+      <w:r>
+        <w:rPr>
+          <w:i w:val="0"/>
+          <w:iCs/>
+        </w:rPr>
+        <w:t xml:space="preserve"> shapefile obtained from GADM 4.0.4 [38]. </w:t>
+      </w:r>
     </w:p>
     <w:p>
       <w:pPr>
         <w:pStyle w:val="Heading2"/>
         <w:spacing w:line="480" w:lineRule="auto"/>
       </w:pPr>
-      <w:bookmarkStart w:id="24" w:name="Xea6e626d3bbd5db643fd81fbc368908f5c8ed31"/>
-      <w:bookmarkEnd w:id="21"/>
+      <w:bookmarkStart w:id="26" w:name="Xea6e626d3bbd5db643fd81fbc368908f5c8ed31"/>
+      <w:bookmarkEnd w:id="23"/>
       <w:r>
         <w:lastRenderedPageBreak/>
         <w:t>What is the difference in rodent host distributions between curated datasets and rodent trapping studies?</w:t>
@@ -3301,7 +3357,7 @@
       <w:r>
         <w:t xml:space="preserve">the seven </w:t>
       </w:r>
-      <w:bookmarkStart w:id="25" w:name="_Hlk112662340"/>
+      <w:bookmarkStart w:id="27" w:name="_Hlk112662340"/>
       <w:r>
         <w:t xml:space="preserve">most detected </w:t>
       </w:r>
@@ -3314,7 +3370,7 @@
       <w:r>
         <w:t xml:space="preserve"> </w:t>
       </w:r>
-      <w:bookmarkEnd w:id="25"/>
+      <w:bookmarkEnd w:id="27"/>
       <w:r>
         <w:t>(</w:t>
       </w:r>
@@ -3744,7 +3800,32 @@
         </w:rPr>
         <w:t>from rodent trapping studies overlaid on IUCN species ranges. M. musculus has no IUCN West African range.</w:t>
       </w:r>
+      <w:r>
+        <w:rPr>
+          <w:i w:val="0"/>
+          <w:iCs/>
+        </w:rPr>
+        <w:t xml:space="preserve"> </w:t>
+      </w:r>
+      <w:bookmarkStart w:id="28" w:name="_Hlk119394820"/>
+      <w:proofErr w:type="spellStart"/>
+      <w:r>
+        <w:rPr>
+          <w:i w:val="0"/>
+          <w:iCs/>
+        </w:rPr>
+        <w:t>Basemap</w:t>
+      </w:r>
+      <w:proofErr w:type="spellEnd"/>
+      <w:r>
+        <w:rPr>
+          <w:i w:val="0"/>
+          <w:iCs/>
+        </w:rPr>
+        <w:t xml:space="preserve"> shapefile obtained from GADM 4.0.4 [38]. </w:t>
+      </w:r>
     </w:p>
+    <w:bookmarkEnd w:id="28"/>
     <w:p>
       <w:pPr>
         <w:pStyle w:val="BodyText"/>
@@ -7211,8 +7292,8 @@
         <w:pStyle w:val="Heading2"/>
         <w:spacing w:line="480" w:lineRule="auto"/>
       </w:pPr>
-      <w:bookmarkStart w:id="26" w:name="Xe84170220eaa8273c9d20bb51bb42d3f117ca5c"/>
-      <w:bookmarkEnd w:id="24"/>
+      <w:bookmarkStart w:id="29" w:name="Xe84170220eaa8273c9d20bb51bb42d3f117ca5c"/>
+      <w:bookmarkEnd w:id="26"/>
       <w:r>
         <w:t>Are rodent trapping derived host-pathogen associations present in a consolidated zoonoses dataset?</w:t>
       </w:r>
@@ -7735,8 +7816,8 @@
         <w:pStyle w:val="Heading2"/>
         <w:spacing w:line="480" w:lineRule="auto"/>
       </w:pPr>
-      <w:bookmarkStart w:id="27" w:name="Xcfd56c8e36570777fb7ea8a615f312cca8052e9"/>
-      <w:bookmarkEnd w:id="26"/>
+      <w:bookmarkStart w:id="30" w:name="Xcfd56c8e36570777fb7ea8a615f312cca8052e9"/>
+      <w:bookmarkEnd w:id="29"/>
       <w:r>
         <w:t xml:space="preserve">What is the spatial extent of </w:t>
       </w:r>
@@ -7816,7 +7897,7 @@
       <w:r>
         <w:t xml:space="preserve">. </w:t>
       </w:r>
-      <w:bookmarkStart w:id="28" w:name="_Hlk118103168"/>
+      <w:bookmarkStart w:id="31" w:name="_Hlk118103168"/>
       <w:r>
         <w:t xml:space="preserve">Studies that reported </w:t>
       </w:r>
@@ -7838,7 +7919,7 @@
       <w:r>
         <w:t>infection</w:t>
       </w:r>
-      <w:bookmarkEnd w:id="28"/>
+      <w:bookmarkEnd w:id="31"/>
       <w:r>
         <w:t xml:space="preserve">. </w:t>
       </w:r>
@@ -17157,9 +17238,9 @@
         <w:pStyle w:val="Heading1"/>
         <w:spacing w:line="480" w:lineRule="auto"/>
       </w:pPr>
-      <w:bookmarkStart w:id="29" w:name="discussion"/>
-      <w:bookmarkEnd w:id="22"/>
-      <w:bookmarkEnd w:id="27"/>
+      <w:bookmarkStart w:id="32" w:name="discussion"/>
+      <w:bookmarkEnd w:id="24"/>
+      <w:bookmarkEnd w:id="30"/>
       <w:r>
         <w:t>Discussion</w:t>
       </w:r>
@@ -17318,7 +17399,7 @@
       <w:r>
         <w:t xml:space="preserve">). </w:t>
       </w:r>
-      <w:bookmarkStart w:id="30" w:name="_Hlk117845563"/>
+      <w:bookmarkStart w:id="33" w:name="_Hlk117845563"/>
       <w:r>
         <w:t xml:space="preserve">In addition to identifying point locations of prior rodent and pathogen sampling (Figure 1.), additional information on the trapping effort (density of trap-nights), human population density and land use type have been incorporated to produce a value of relative effort that will assist researchers in identifying specific locations where predictions based on these underlying data sources may suffer from increased effects of trapping effort bias. This approach improves the ease of identifying under sampled locations, for example, Figure 1. may suggest that </w:t>
       </w:r>
@@ -17354,7 +17435,7 @@
         <w:t>approach has perhaps highlighted this beyond a simple map of currently trapped locations as an immediate priority for sampling of rodents and their pathogens given high human population densities and a human dominated landscape.</w:t>
       </w:r>
     </w:p>
-    <w:bookmarkEnd w:id="30"/>
+    <w:bookmarkEnd w:id="33"/>
     <w:p>
       <w:pPr>
         <w:pStyle w:val="BodyText"/>
@@ -17405,7 +17486,7 @@
       <w:r>
         <w:t xml:space="preserve">]. </w:t>
       </w:r>
-      <w:bookmarkStart w:id="31" w:name="_Hlk117845714"/>
+      <w:bookmarkStart w:id="34" w:name="_Hlk117845714"/>
       <w:r>
         <w:t>Our estimates of the proportion of a rodent species range that ha</w:t>
       </w:r>
@@ -17463,7 +17544,7 @@
       <w:r>
         <w:t xml:space="preserve"> </w:t>
       </w:r>
-      <w:bookmarkEnd w:id="31"/>
+      <w:bookmarkEnd w:id="34"/>
       <w:r>
         <w:t xml:space="preserve">Rodent sampling should be targeted towards currently under sampled regions to reduce </w:t>
       </w:r>
@@ -17854,9 +17935,9 @@
         <w:pStyle w:val="Heading1"/>
         <w:spacing w:line="480" w:lineRule="auto"/>
       </w:pPr>
-      <w:bookmarkStart w:id="32" w:name="references"/>
-      <w:bookmarkStart w:id="33" w:name="supplementary"/>
-      <w:bookmarkEnd w:id="29"/>
+      <w:bookmarkStart w:id="35" w:name="references"/>
+      <w:bookmarkStart w:id="36" w:name="supplementary"/>
+      <w:bookmarkEnd w:id="32"/>
       <w:r>
         <w:t>References</w:t>
       </w:r>
@@ -17866,8 +17947,8 @@
         <w:pStyle w:val="Bibliography"/>
         <w:spacing w:line="480" w:lineRule="auto"/>
       </w:pPr>
-      <w:bookmarkStart w:id="34" w:name="refs"/>
-      <w:bookmarkEnd w:id="32"/>
+      <w:bookmarkStart w:id="37" w:name="refs"/>
+      <w:bookmarkEnd w:id="35"/>
       <w:r>
         <w:t xml:space="preserve">1. </w:t>
       </w:r>
@@ -17914,8 +17995,8 @@
         <w:pStyle w:val="Bibliography"/>
         <w:spacing w:line="480" w:lineRule="auto"/>
       </w:pPr>
-      <w:bookmarkStart w:id="35" w:name="ref-bernstein_costs_2022"/>
-      <w:bookmarkEnd w:id="35"/>
+      <w:bookmarkStart w:id="38" w:name="ref-bernstein_costs_2022"/>
+      <w:bookmarkEnd w:id="38"/>
       <w:r>
         <w:t xml:space="preserve">2. </w:t>
       </w:r>
@@ -17962,8 +18043,8 @@
         <w:pStyle w:val="Bibliography"/>
         <w:spacing w:line="480" w:lineRule="auto"/>
       </w:pPr>
-      <w:bookmarkStart w:id="36" w:name="ref-allen_global_2017"/>
-      <w:bookmarkEnd w:id="36"/>
+      <w:bookmarkStart w:id="39" w:name="ref-allen_global_2017"/>
+      <w:bookmarkEnd w:id="39"/>
       <w:r>
         <w:t xml:space="preserve">3. </w:t>
       </w:r>
@@ -17994,8 +18075,8 @@
         <w:pStyle w:val="Bibliography"/>
         <w:spacing w:line="480" w:lineRule="auto"/>
       </w:pPr>
-      <w:bookmarkStart w:id="37" w:name="ref-hassell_urbanization_2017"/>
-      <w:bookmarkEnd w:id="37"/>
+      <w:bookmarkStart w:id="40" w:name="ref-hassell_urbanization_2017"/>
+      <w:bookmarkEnd w:id="40"/>
       <w:r>
         <w:lastRenderedPageBreak/>
         <w:t xml:space="preserve">4. </w:t>
@@ -18019,8 +18100,8 @@
         <w:pStyle w:val="Bibliography"/>
         <w:spacing w:line="480" w:lineRule="auto"/>
       </w:pPr>
-      <w:bookmarkStart w:id="38" w:name="ref-garcia-pena_land-use_2021"/>
-      <w:bookmarkEnd w:id="38"/>
+      <w:bookmarkStart w:id="41" w:name="ref-garcia-pena_land-use_2021"/>
+      <w:bookmarkEnd w:id="41"/>
       <w:r>
         <w:t xml:space="preserve">5. </w:t>
       </w:r>
@@ -18051,8 +18132,8 @@
         <w:pStyle w:val="Bibliography"/>
         <w:spacing w:line="480" w:lineRule="auto"/>
       </w:pPr>
-      <w:bookmarkStart w:id="39" w:name="ref-mcmahon_ecosystem_2018"/>
-      <w:bookmarkEnd w:id="39"/>
+      <w:bookmarkStart w:id="42" w:name="ref-mcmahon_ecosystem_2018"/>
+      <w:bookmarkEnd w:id="42"/>
       <w:r>
         <w:t xml:space="preserve">6. </w:t>
       </w:r>
@@ -18083,8 +18164,8 @@
         <w:pStyle w:val="Bibliography"/>
         <w:spacing w:line="480" w:lineRule="auto"/>
       </w:pPr>
-      <w:bookmarkStart w:id="40" w:name="ref-maudlin_neglected_2009"/>
-      <w:bookmarkEnd w:id="40"/>
+      <w:bookmarkStart w:id="43" w:name="ref-maudlin_neglected_2009"/>
+      <w:bookmarkEnd w:id="43"/>
       <w:r>
         <w:t xml:space="preserve">7. </w:t>
       </w:r>
@@ -18123,8 +18204,8 @@
         <w:pStyle w:val="Bibliography"/>
         <w:spacing w:line="480" w:lineRule="auto"/>
       </w:pPr>
-      <w:bookmarkStart w:id="41" w:name="ref-halliday_endemic_2015"/>
-      <w:bookmarkEnd w:id="41"/>
+      <w:bookmarkStart w:id="44" w:name="ref-halliday_endemic_2015"/>
+      <w:bookmarkEnd w:id="44"/>
       <w:r>
         <w:t xml:space="preserve">8. </w:t>
       </w:r>
@@ -18163,8 +18244,8 @@
         <w:pStyle w:val="Bibliography"/>
         <w:spacing w:line="480" w:lineRule="auto"/>
       </w:pPr>
-      <w:bookmarkStart w:id="42" w:name="ref-molyneux_zoonoses_2011"/>
-      <w:bookmarkEnd w:id="42"/>
+      <w:bookmarkStart w:id="45" w:name="ref-molyneux_zoonoses_2011"/>
+      <w:bookmarkEnd w:id="45"/>
       <w:r>
         <w:t xml:space="preserve">9. </w:t>
       </w:r>
@@ -18187,8 +18268,8 @@
         <w:pStyle w:val="Bibliography"/>
         <w:spacing w:line="480" w:lineRule="auto"/>
       </w:pPr>
-      <w:bookmarkStart w:id="43" w:name="ref-judson_zoonoses_2021"/>
-      <w:bookmarkEnd w:id="43"/>
+      <w:bookmarkStart w:id="46" w:name="ref-judson_zoonoses_2021"/>
+      <w:bookmarkEnd w:id="46"/>
       <w:r>
         <w:t xml:space="preserve">10. </w:t>
       </w:r>
@@ -18211,8 +18292,8 @@
         <w:pStyle w:val="Bibliography"/>
         <w:spacing w:line="480" w:lineRule="auto"/>
       </w:pPr>
-      <w:bookmarkStart w:id="44" w:name="ref-han_rodent_2015"/>
-      <w:bookmarkEnd w:id="44"/>
+      <w:bookmarkStart w:id="47" w:name="ref-han_rodent_2015"/>
+      <w:bookmarkEnd w:id="47"/>
       <w:r>
         <w:t xml:space="preserve">11. </w:t>
       </w:r>
@@ -18243,8 +18324,8 @@
         <w:pStyle w:val="Bibliography"/>
         <w:spacing w:line="480" w:lineRule="auto"/>
       </w:pPr>
-      <w:bookmarkStart w:id="45" w:name="ref-gibb_mammal_2021"/>
-      <w:bookmarkEnd w:id="45"/>
+      <w:bookmarkStart w:id="48" w:name="ref-gibb_mammal_2021"/>
+      <w:bookmarkEnd w:id="48"/>
       <w:r>
         <w:lastRenderedPageBreak/>
         <w:t xml:space="preserve">12. </w:t>
@@ -18284,8 +18365,8 @@
         <w:pStyle w:val="Bibliography"/>
         <w:spacing w:line="480" w:lineRule="auto"/>
       </w:pPr>
-      <w:bookmarkStart w:id="46" w:name="ref-fischer_ecosystem_2018"/>
-      <w:bookmarkEnd w:id="46"/>
+      <w:bookmarkStart w:id="49" w:name="ref-fischer_ecosystem_2018"/>
+      <w:bookmarkEnd w:id="49"/>
       <w:r>
         <w:t xml:space="preserve">13. </w:t>
       </w:r>
@@ -18308,8 +18389,8 @@
         <w:pStyle w:val="Bibliography"/>
         <w:spacing w:line="480" w:lineRule="auto"/>
       </w:pPr>
-      <w:bookmarkStart w:id="47" w:name="ref-dobson_fast_2007"/>
-      <w:bookmarkEnd w:id="47"/>
+      <w:bookmarkStart w:id="50" w:name="ref-dobson_fast_2007"/>
+      <w:bookmarkEnd w:id="50"/>
       <w:r>
         <w:t xml:space="preserve">14. </w:t>
       </w:r>
@@ -18332,8 +18413,8 @@
         <w:pStyle w:val="Bibliography"/>
         <w:spacing w:line="480" w:lineRule="auto"/>
       </w:pPr>
-      <w:bookmarkStart w:id="48" w:name="ref-albery_fast-lived_2021"/>
-      <w:bookmarkEnd w:id="48"/>
+      <w:bookmarkStart w:id="51" w:name="ref-albery_fast-lived_2021"/>
+      <w:bookmarkEnd w:id="51"/>
       <w:r>
         <w:t xml:space="preserve">15. </w:t>
       </w:r>
@@ -18356,8 +18437,8 @@
         <w:pStyle w:val="Bibliography"/>
         <w:spacing w:line="480" w:lineRule="auto"/>
       </w:pPr>
-      <w:bookmarkStart w:id="49" w:name="ref-gibb_zoonotic_2020"/>
-      <w:bookmarkEnd w:id="49"/>
+      <w:bookmarkStart w:id="52" w:name="ref-gibb_zoonotic_2020"/>
+      <w:bookmarkEnd w:id="52"/>
       <w:r>
         <w:t xml:space="preserve">16. </w:t>
       </w:r>
@@ -18380,8 +18461,8 @@
         <w:pStyle w:val="Bibliography"/>
         <w:spacing w:line="480" w:lineRule="auto"/>
       </w:pPr>
-      <w:bookmarkStart w:id="50" w:name="ref-han_global_2016"/>
-      <w:bookmarkEnd w:id="50"/>
+      <w:bookmarkStart w:id="53" w:name="ref-han_global_2016"/>
+      <w:bookmarkEnd w:id="53"/>
       <w:r>
         <w:t xml:space="preserve">17. </w:t>
       </w:r>
@@ -18412,8 +18493,8 @@
         <w:pStyle w:val="Bibliography"/>
         <w:spacing w:line="480" w:lineRule="auto"/>
       </w:pPr>
-      <w:bookmarkStart w:id="51" w:name="ref-gibb_ecosystem_2020"/>
-      <w:bookmarkEnd w:id="51"/>
+      <w:bookmarkStart w:id="54" w:name="ref-gibb_ecosystem_2020"/>
+      <w:bookmarkEnd w:id="54"/>
       <w:r>
         <w:t xml:space="preserve">18. </w:t>
       </w:r>
@@ -18451,8 +18532,8 @@
         <w:pStyle w:val="Bibliography"/>
         <w:spacing w:line="480" w:lineRule="auto"/>
       </w:pPr>
-      <w:bookmarkStart w:id="52" w:name="ref-boakes_distorted_2010"/>
-      <w:bookmarkEnd w:id="52"/>
+      <w:bookmarkStart w:id="55" w:name="ref-boakes_distorted_2010"/>
+      <w:bookmarkEnd w:id="55"/>
       <w:r>
         <w:t xml:space="preserve">19. </w:t>
       </w:r>
@@ -18499,8 +18580,8 @@
         <w:pStyle w:val="Bibliography"/>
         <w:spacing w:line="480" w:lineRule="auto"/>
       </w:pPr>
-      <w:bookmarkStart w:id="53" w:name="ref-bowler_temporal_2022"/>
-      <w:bookmarkEnd w:id="53"/>
+      <w:bookmarkStart w:id="56" w:name="ref-bowler_temporal_2022"/>
+      <w:bookmarkEnd w:id="56"/>
       <w:r>
         <w:lastRenderedPageBreak/>
         <w:t xml:space="preserve">20. </w:t>
@@ -18540,8 +18621,8 @@
         <w:pStyle w:val="Bibliography"/>
         <w:spacing w:line="480" w:lineRule="auto"/>
       </w:pPr>
-      <w:bookmarkStart w:id="54" w:name="ref-beck_spatial_2014"/>
-      <w:bookmarkEnd w:id="54"/>
+      <w:bookmarkStart w:id="57" w:name="ref-beck_spatial_2014"/>
+      <w:bookmarkEnd w:id="57"/>
       <w:r>
         <w:t xml:space="preserve">21. </w:t>
       </w:r>
@@ -18572,8 +18653,8 @@
         <w:pStyle w:val="Bibliography"/>
         <w:spacing w:line="480" w:lineRule="auto"/>
       </w:pPr>
-      <w:bookmarkStart w:id="55" w:name="ref-plowright_sampling_2019"/>
-      <w:bookmarkEnd w:id="55"/>
+      <w:bookmarkStart w:id="58" w:name="ref-plowright_sampling_2019"/>
+      <w:bookmarkEnd w:id="58"/>
       <w:r>
         <w:t xml:space="preserve">22. </w:t>
       </w:r>
@@ -18604,8 +18685,8 @@
         <w:pStyle w:val="Bibliography"/>
         <w:spacing w:line="480" w:lineRule="auto"/>
       </w:pPr>
-      <w:bookmarkStart w:id="56" w:name="ref-carlson_future_2021"/>
-      <w:bookmarkEnd w:id="56"/>
+      <w:bookmarkStart w:id="59" w:name="ref-carlson_future_2021"/>
+      <w:bookmarkEnd w:id="59"/>
       <w:r>
         <w:t xml:space="preserve">23. </w:t>
       </w:r>
@@ -18636,8 +18717,8 @@
         <w:pStyle w:val="Bibliography"/>
         <w:spacing w:line="480" w:lineRule="auto"/>
       </w:pPr>
-      <w:bookmarkStart w:id="57" w:name="ref-wille_how_2021"/>
-      <w:bookmarkEnd w:id="57"/>
+      <w:bookmarkStart w:id="60" w:name="ref-wille_how_2021"/>
+      <w:bookmarkEnd w:id="60"/>
       <w:r>
         <w:t xml:space="preserve">24. </w:t>
       </w:r>
@@ -18668,8 +18749,8 @@
         <w:pStyle w:val="Bibliography"/>
         <w:spacing w:line="480" w:lineRule="auto"/>
       </w:pPr>
-      <w:bookmarkStart w:id="58" w:name="ref-redding_evaluating_2017"/>
-      <w:bookmarkEnd w:id="58"/>
+      <w:bookmarkStart w:id="61" w:name="ref-redding_evaluating_2017"/>
+      <w:bookmarkEnd w:id="61"/>
       <w:r>
         <w:t xml:space="preserve">25. </w:t>
       </w:r>
@@ -18691,8 +18772,8 @@
         <w:pStyle w:val="Bibliography"/>
         <w:spacing w:line="480" w:lineRule="auto"/>
       </w:pPr>
-      <w:bookmarkStart w:id="59" w:name="ref-grace_mapping_2012"/>
-      <w:bookmarkEnd w:id="59"/>
+      <w:bookmarkStart w:id="62" w:name="ref-grace_mapping_2012"/>
+      <w:bookmarkEnd w:id="62"/>
       <w:r>
         <w:t xml:space="preserve">26. </w:t>
       </w:r>
@@ -18738,8 +18819,8 @@
         <w:pStyle w:val="Bibliography"/>
         <w:spacing w:line="480" w:lineRule="auto"/>
       </w:pPr>
-      <w:bookmarkStart w:id="60" w:name="ref-meerburg_rodent-borne_2009"/>
-      <w:bookmarkEnd w:id="60"/>
+      <w:bookmarkStart w:id="63" w:name="ref-meerburg_rodent-borne_2009"/>
+      <w:bookmarkEnd w:id="63"/>
       <w:r>
         <w:t xml:space="preserve">27. </w:t>
       </w:r>
@@ -18790,8 +18871,8 @@
         <w:pStyle w:val="Bibliography"/>
         <w:spacing w:line="480" w:lineRule="auto"/>
       </w:pPr>
-      <w:bookmarkStart w:id="61" w:name="ref-galeh_global_2020"/>
-      <w:bookmarkEnd w:id="61"/>
+      <w:bookmarkStart w:id="64" w:name="ref-galeh_global_2020"/>
+      <w:bookmarkEnd w:id="64"/>
       <w:r>
         <w:t xml:space="preserve">28. </w:t>
       </w:r>
@@ -18837,8 +18918,8 @@
         <w:pStyle w:val="Bibliography"/>
         <w:spacing w:line="480" w:lineRule="auto"/>
       </w:pPr>
-      <w:bookmarkStart w:id="62" w:name="ref-bovendorp_optimising_2017"/>
-      <w:bookmarkEnd w:id="62"/>
+      <w:bookmarkStart w:id="65" w:name="ref-bovendorp_optimising_2017"/>
+      <w:bookmarkEnd w:id="65"/>
       <w:r>
         <w:t xml:space="preserve">29. </w:t>
       </w:r>
@@ -18901,8 +18982,8 @@
         <w:pStyle w:val="Bibliography"/>
         <w:spacing w:line="480" w:lineRule="auto"/>
       </w:pPr>
-      <w:bookmarkStart w:id="63" w:name="ref-fichet-calvet_diversity_2009"/>
-      <w:bookmarkEnd w:id="63"/>
+      <w:bookmarkStart w:id="66" w:name="ref-fichet-calvet_diversity_2009"/>
+      <w:bookmarkEnd w:id="66"/>
       <w:r>
         <w:t xml:space="preserve">30. </w:t>
       </w:r>
@@ -18957,8 +19038,8 @@
         <w:pStyle w:val="Bibliography"/>
         <w:spacing w:line="480" w:lineRule="auto"/>
       </w:pPr>
-      <w:bookmarkStart w:id="64" w:name="ref-catalano_multihost_2020"/>
-      <w:bookmarkEnd w:id="64"/>
+      <w:bookmarkStart w:id="67" w:name="ref-catalano_multihost_2020"/>
+      <w:bookmarkEnd w:id="67"/>
       <w:r>
         <w:t xml:space="preserve">31. </w:t>
       </w:r>
@@ -18981,8 +19062,8 @@
         <w:pStyle w:val="Bibliography"/>
         <w:spacing w:line="480" w:lineRule="auto"/>
       </w:pPr>
-      <w:bookmarkStart w:id="65" w:name="ref-usaid_one_2021"/>
-      <w:bookmarkEnd w:id="65"/>
+      <w:bookmarkStart w:id="68" w:name="ref-usaid_one_2021"/>
+      <w:bookmarkEnd w:id="68"/>
       <w:r>
         <w:t xml:space="preserve">32. </w:t>
       </w:r>
@@ -19021,9 +19102,9 @@
         <w:pStyle w:val="Bibliography"/>
         <w:spacing w:line="480" w:lineRule="auto"/>
       </w:pPr>
-      <w:bookmarkStart w:id="66" w:name="ref-david_simons_2022_7022637"/>
-      <w:bookmarkStart w:id="67" w:name="X4ad3225a564d4f76874e3f84777f65ba4ca1610"/>
-      <w:bookmarkEnd w:id="66"/>
+      <w:bookmarkStart w:id="69" w:name="ref-david_simons_2022_7022637"/>
+      <w:bookmarkStart w:id="70" w:name="X4ad3225a564d4f76874e3f84777f65ba4ca1610"/>
+      <w:bookmarkEnd w:id="69"/>
       <w:r>
         <w:t xml:space="preserve">33. </w:t>
       </w:r>
@@ -19046,8 +19127,8 @@
         <w:pStyle w:val="Bibliography"/>
         <w:spacing w:line="480" w:lineRule="auto"/>
       </w:pPr>
-      <w:bookmarkStart w:id="68" w:name="Xfeed66da6847a91f282d9b6afd7953d3ece3507"/>
-      <w:bookmarkEnd w:id="67"/>
+      <w:bookmarkStart w:id="71" w:name="Xfeed66da6847a91f282d9b6afd7953d3ece3507"/>
+      <w:bookmarkEnd w:id="70"/>
       <w:r>
         <w:t xml:space="preserve">34. </w:t>
       </w:r>
@@ -19065,7 +19146,7 @@
         </w:r>
       </w:hyperlink>
     </w:p>
-    <w:bookmarkEnd w:id="68"/>
+    <w:bookmarkEnd w:id="71"/>
     <w:p>
       <w:pPr>
         <w:pStyle w:val="Bibliography"/>
@@ -19123,8 +19204,8 @@
         <w:pStyle w:val="Bibliography"/>
         <w:spacing w:line="480" w:lineRule="auto"/>
       </w:pPr>
-      <w:bookmarkStart w:id="69" w:name="ref-pebesma_simple_2018"/>
-      <w:bookmarkEnd w:id="69"/>
+      <w:bookmarkStart w:id="72" w:name="ref-pebesma_simple_2018"/>
+      <w:bookmarkEnd w:id="72"/>
       <w:r>
         <w:t>37</w:t>
       </w:r>
@@ -19150,9 +19231,9 @@
         <w:pStyle w:val="Bibliography"/>
         <w:spacing w:line="480" w:lineRule="auto"/>
       </w:pPr>
-      <w:bookmarkStart w:id="70" w:name="ref-r_core_team_r_2020"/>
-      <w:bookmarkStart w:id="71" w:name="X636eda2432e691d385912bdf308f9075f94491d"/>
-      <w:bookmarkEnd w:id="70"/>
+      <w:bookmarkStart w:id="73" w:name="ref-r_core_team_r_2020"/>
+      <w:bookmarkStart w:id="74" w:name="X636eda2432e691d385912bdf308f9075f94491d"/>
+      <w:bookmarkEnd w:id="73"/>
       <w:r>
         <w:t>38</w:t>
       </w:r>
@@ -19178,8 +19259,8 @@
         <w:pStyle w:val="Bibliography"/>
         <w:spacing w:line="480" w:lineRule="auto"/>
       </w:pPr>
-      <w:bookmarkStart w:id="72" w:name="Xba8cd2ed4735410d153840ad4e02e0d20c8e225"/>
-      <w:bookmarkEnd w:id="71"/>
+      <w:bookmarkStart w:id="75" w:name="Xba8cd2ed4735410d153840ad4e02e0d20c8e225"/>
+      <w:bookmarkEnd w:id="74"/>
       <w:r>
         <w:t>39</w:t>
       </w:r>
@@ -19213,8 +19294,8 @@
         <w:pStyle w:val="Bibliography"/>
         <w:spacing w:line="480" w:lineRule="auto"/>
       </w:pPr>
-      <w:bookmarkStart w:id="73" w:name="X9d01f9436b575be6ebed40d4544330aba86cfd6"/>
-      <w:bookmarkEnd w:id="72"/>
+      <w:bookmarkStart w:id="76" w:name="X9d01f9436b575be6ebed40d4544330aba86cfd6"/>
+      <w:bookmarkEnd w:id="75"/>
       <w:r>
         <w:t>40</w:t>
       </w:r>
@@ -19235,7 +19316,7 @@
         </w:r>
       </w:hyperlink>
     </w:p>
-    <w:bookmarkEnd w:id="73"/>
+    <w:bookmarkEnd w:id="76"/>
     <w:p>
       <w:pPr>
         <w:pStyle w:val="Bibliography"/>
@@ -19330,8 +19411,8 @@
         <w:pStyle w:val="Bibliography"/>
         <w:spacing w:line="480" w:lineRule="auto"/>
       </w:pPr>
-      <w:bookmarkStart w:id="74" w:name="ref-pedersen_hierarchical_2019"/>
-      <w:bookmarkEnd w:id="74"/>
+      <w:bookmarkStart w:id="77" w:name="ref-pedersen_hierarchical_2019"/>
+      <w:bookmarkEnd w:id="77"/>
       <w:r>
         <w:lastRenderedPageBreak/>
         <w:t>43</w:t>
@@ -19349,8 +19430,8 @@
         <w:pStyle w:val="Bibliography"/>
         <w:spacing w:line="480" w:lineRule="auto"/>
       </w:pPr>
-      <w:bookmarkStart w:id="75" w:name="ref-wood_generalized_2017"/>
-      <w:bookmarkEnd w:id="75"/>
+      <w:bookmarkStart w:id="78" w:name="ref-wood_generalized_2017"/>
+      <w:bookmarkEnd w:id="78"/>
       <w:r>
         <w:t>44</w:t>
       </w:r>
@@ -19376,9 +19457,9 @@
         <w:pStyle w:val="Bibliography"/>
         <w:spacing w:line="480" w:lineRule="auto"/>
       </w:pPr>
-      <w:bookmarkStart w:id="76" w:name="ref-iucn_iucn_2021"/>
-      <w:bookmarkStart w:id="77" w:name="X55787e8088822d3b23df676b4860ef039e9623b"/>
-      <w:bookmarkEnd w:id="76"/>
+      <w:bookmarkStart w:id="79" w:name="ref-iucn_iucn_2021"/>
+      <w:bookmarkStart w:id="80" w:name="X55787e8088822d3b23df676b4860ef039e9623b"/>
+      <w:bookmarkEnd w:id="79"/>
       <w:r>
         <w:t>45</w:t>
       </w:r>
@@ -19399,7 +19480,7 @@
         </w:r>
       </w:hyperlink>
     </w:p>
-    <w:bookmarkEnd w:id="77"/>
+    <w:bookmarkEnd w:id="80"/>
     <w:p>
       <w:pPr>
         <w:pStyle w:val="Bibliography"/>
@@ -19454,8 +19535,8 @@
         <w:pStyle w:val="Bibliography"/>
         <w:spacing w:line="480" w:lineRule="auto"/>
       </w:pPr>
-      <w:bookmarkStart w:id="78" w:name="ref-gibb_viralemergenceclover_2021"/>
-      <w:bookmarkEnd w:id="78"/>
+      <w:bookmarkStart w:id="81" w:name="ref-gibb_viralemergenceclover_2021"/>
+      <w:bookmarkEnd w:id="81"/>
       <w:r>
         <w:t>47</w:t>
       </w:r>
@@ -19505,8 +19586,8 @@
         <w:pStyle w:val="Bibliography"/>
         <w:spacing w:line="480" w:lineRule="auto"/>
       </w:pPr>
-      <w:bookmarkStart w:id="79" w:name="ref-harvey_diversity_2022"/>
-      <w:bookmarkEnd w:id="79"/>
+      <w:bookmarkStart w:id="82" w:name="ref-harvey_diversity_2022"/>
+      <w:bookmarkEnd w:id="82"/>
       <w:r>
         <w:t>48</w:t>
       </w:r>
@@ -19564,8 +19645,8 @@
         <w:pStyle w:val="Bibliography"/>
         <w:spacing w:line="480" w:lineRule="auto"/>
       </w:pPr>
-      <w:bookmarkStart w:id="80" w:name="ref-basinski_bridging_2021"/>
-      <w:bookmarkEnd w:id="80"/>
+      <w:bookmarkStart w:id="83" w:name="ref-basinski_bridging_2021"/>
+      <w:bookmarkEnd w:id="83"/>
       <w:r>
         <w:t>49.</w:t>
       </w:r>
@@ -19607,8 +19688,8 @@
         <w:pStyle w:val="Bibliography"/>
         <w:spacing w:line="480" w:lineRule="auto"/>
       </w:pPr>
-      <w:bookmarkStart w:id="81" w:name="ref-vaclavik_invasive_2009"/>
-      <w:bookmarkEnd w:id="81"/>
+      <w:bookmarkStart w:id="84" w:name="ref-vaclavik_invasive_2009"/>
+      <w:bookmarkEnd w:id="84"/>
       <w:r>
         <w:t>50</w:t>
       </w:r>
@@ -19658,8 +19739,8 @@
         <w:pStyle w:val="Bibliography"/>
         <w:spacing w:line="480" w:lineRule="auto"/>
       </w:pPr>
-      <w:bookmarkStart w:id="82" w:name="ref-zeimes_modelling_2012"/>
-      <w:bookmarkEnd w:id="82"/>
+      <w:bookmarkStart w:id="85" w:name="ref-zeimes_modelling_2012"/>
+      <w:bookmarkEnd w:id="85"/>
       <w:r>
         <w:lastRenderedPageBreak/>
         <w:t>51</w:t>
@@ -19694,8 +19775,8 @@
         <w:pStyle w:val="Bibliography"/>
         <w:spacing w:line="480" w:lineRule="auto"/>
       </w:pPr>
-      <w:bookmarkStart w:id="83" w:name="ref-judson_translating_2018"/>
-      <w:bookmarkEnd w:id="83"/>
+      <w:bookmarkStart w:id="86" w:name="ref-judson_translating_2018"/>
+      <w:bookmarkEnd w:id="86"/>
       <w:r>
         <w:t>52</w:t>
       </w:r>
@@ -19745,8 +19826,8 @@
         <w:pStyle w:val="Bibliography"/>
         <w:spacing w:line="480" w:lineRule="auto"/>
       </w:pPr>
-      <w:bookmarkStart w:id="84" w:name="ref-gibb_data_2021"/>
-      <w:bookmarkEnd w:id="84"/>
+      <w:bookmarkStart w:id="87" w:name="ref-gibb_data_2021"/>
+      <w:bookmarkEnd w:id="87"/>
       <w:r>
         <w:t>53</w:t>
       </w:r>
@@ -19780,8 +19861,8 @@
         <w:pStyle w:val="Bibliography"/>
         <w:spacing w:line="480" w:lineRule="auto"/>
       </w:pPr>
-      <w:bookmarkStart w:id="85" w:name="ref-wilkinson_comparison_2019"/>
-      <w:bookmarkEnd w:id="85"/>
+      <w:bookmarkStart w:id="88" w:name="ref-wilkinson_comparison_2019"/>
+      <w:bookmarkEnd w:id="88"/>
       <w:r>
         <w:t>54</w:t>
       </w:r>
@@ -19831,8 +19912,8 @@
         <w:pStyle w:val="Bibliography"/>
         <w:spacing w:line="480" w:lineRule="auto"/>
       </w:pPr>
-      <w:bookmarkStart w:id="86" w:name="ref-fichet-calvet_spatial_2016"/>
-      <w:bookmarkEnd w:id="86"/>
+      <w:bookmarkStart w:id="89" w:name="ref-fichet-calvet_spatial_2016"/>
+      <w:bookmarkEnd w:id="89"/>
       <w:r>
         <w:t>55</w:t>
       </w:r>
@@ -19873,9 +19954,13 @@
       <w:pPr>
         <w:pStyle w:val="Bibliography"/>
         <w:spacing w:line="480" w:lineRule="auto"/>
-      </w:pPr>
-      <w:bookmarkStart w:id="87" w:name="ref-herrmann_accelerating_2020"/>
-      <w:bookmarkEnd w:id="87"/>
+        <w:rPr>
+          <w:rStyle w:val="Hyperlink"/>
+          <w:u w:val="single"/>
+        </w:rPr>
+      </w:pPr>
+      <w:bookmarkStart w:id="90" w:name="ref-herrmann_accelerating_2020"/>
+      <w:bookmarkEnd w:id="90"/>
       <w:r>
         <w:t>56</w:t>
       </w:r>
@@ -19903,10 +19988,388 @@
           <w:t>10.5195/jmla.2017.88</w:t>
         </w:r>
       </w:hyperlink>
-      <w:bookmarkStart w:id="88" w:name="ref-foster_open_2017"/>
-      <w:bookmarkEnd w:id="33"/>
-      <w:bookmarkEnd w:id="34"/>
-      <w:bookmarkEnd w:id="88"/>
+      <w:bookmarkStart w:id="91" w:name="ref-foster_open_2017"/>
+      <w:bookmarkEnd w:id="36"/>
+      <w:bookmarkEnd w:id="37"/>
+      <w:bookmarkEnd w:id="91"/>
+    </w:p>
+    <w:p>
+      <w:pPr>
+        <w:pStyle w:val="Heading1"/>
+        <w:spacing w:line="480" w:lineRule="auto"/>
+      </w:pPr>
+      <w:r>
+        <w:t>Supplementary information</w:t>
+      </w:r>
+    </w:p>
+    <w:p>
+      <w:pPr>
+        <w:pStyle w:val="BodyText"/>
+        <w:spacing w:line="480" w:lineRule="auto"/>
+      </w:pPr>
+      <w:r>
+        <w:rPr>
+          <w:b/>
+          <w:bCs/>
+        </w:rPr>
+        <w:t>Supplementary Table 1:</w:t>
+      </w:r>
+      <w:r>
+        <w:t xml:space="preserve"> </w:t>
+      </w:r>
+      <w:r>
+        <w:t>Data extraction tool for studies meeting inclusion criteria</w:t>
+      </w:r>
+    </w:p>
+    <w:p>
+      <w:pPr>
+        <w:pStyle w:val="BodyText"/>
+        <w:spacing w:line="480" w:lineRule="auto"/>
+      </w:pPr>
+      <w:r>
+        <w:rPr>
+          <w:b/>
+          <w:bCs/>
+        </w:rPr>
+        <w:t>Supplementary Table 2:</w:t>
+      </w:r>
+      <w:r>
+        <w:t xml:space="preserve"> </w:t>
+      </w:r>
+      <w:r>
+        <w:t>Included studies</w:t>
+      </w:r>
+    </w:p>
+    <w:p>
+      <w:pPr>
+        <w:pStyle w:val="BodyText"/>
+        <w:spacing w:line="480" w:lineRule="auto"/>
+      </w:pPr>
+      <w:r>
+        <w:rPr>
+          <w:b/>
+          <w:bCs/>
+        </w:rPr>
+        <w:lastRenderedPageBreak/>
+        <w:t>Supplementary Table 3:</w:t>
+      </w:r>
+      <w:r>
+        <w:t xml:space="preserve"> GAM outputs for the association of relative trapping effort and covariates of interest.</w:t>
+      </w:r>
+    </w:p>
+    <w:p>
+      <w:pPr>
+        <w:pStyle w:val="BodyText"/>
+        <w:spacing w:line="480" w:lineRule="auto"/>
+      </w:pPr>
+      <w:r>
+        <w:rPr>
+          <w:b/>
+          <w:bCs/>
+        </w:rPr>
+        <w:t>Supplementary Figure 1:</w:t>
+      </w:r>
+      <w:r>
+        <w:t xml:space="preserve"> </w:t>
+      </w:r>
+      <w:r>
+        <w:t>Timeline of included studies</w:t>
+      </w:r>
+      <w:r>
+        <w:t>.</w:t>
+      </w:r>
+    </w:p>
+    <w:p>
+      <w:pPr>
+        <w:pStyle w:val="BodyText"/>
+        <w:spacing w:line="480" w:lineRule="auto"/>
+      </w:pPr>
+      <w:r>
+        <w:rPr>
+          <w:b/>
+          <w:bCs/>
+        </w:rPr>
+        <w:t>Supplementary Fig</w:t>
+      </w:r>
+      <w:r>
+        <w:rPr>
+          <w:b/>
+          <w:bCs/>
+        </w:rPr>
+        <w:t>ure</w:t>
+      </w:r>
+      <w:r>
+        <w:rPr>
+          <w:b/>
+          <w:bCs/>
+        </w:rPr>
+        <w:t xml:space="preserve"> 2.</w:t>
+      </w:r>
+      <w:r>
+        <w:t xml:space="preserve"> </w:t>
+      </w:r>
+      <w:r>
+        <w:t>Relative trapping effort bias across West Africa from the subset of included studies reporting trapping effort, adjusted for proportion urban land cover and proportion tree cover.</w:t>
+      </w:r>
+    </w:p>
+    <w:p>
+      <w:pPr>
+        <w:pStyle w:val="BodyText"/>
+        <w:spacing w:line="480" w:lineRule="auto"/>
+      </w:pPr>
+      <w:r>
+        <w:rPr>
+          <w:b/>
+          <w:bCs/>
+        </w:rPr>
+        <w:t>Supplementary Fig</w:t>
+      </w:r>
+      <w:r>
+        <w:rPr>
+          <w:b/>
+          <w:bCs/>
+        </w:rPr>
+        <w:t>ure</w:t>
+      </w:r>
+      <w:r>
+        <w:rPr>
+          <w:b/>
+          <w:bCs/>
+        </w:rPr>
+        <w:t xml:space="preserve"> 3.</w:t>
+      </w:r>
+      <w:r>
+        <w:t xml:space="preserve"> Pixel based analysis of relative trapping effort bias across West Africa adjusted for habitat type and human population density.</w:t>
+      </w:r>
+    </w:p>
+    <w:p>
+      <w:pPr>
+        <w:pStyle w:val="BodyText"/>
+        <w:spacing w:line="480" w:lineRule="auto"/>
+      </w:pPr>
+      <w:r>
+        <w:rPr>
+          <w:b/>
+          <w:bCs/>
+        </w:rPr>
+        <w:t>Supplementary Fig</w:t>
+      </w:r>
+      <w:r>
+        <w:rPr>
+          <w:b/>
+          <w:bCs/>
+        </w:rPr>
+        <w:t>ure</w:t>
+      </w:r>
+      <w:r>
+        <w:rPr>
+          <w:b/>
+          <w:bCs/>
+        </w:rPr>
+        <w:t xml:space="preserve"> 4.</w:t>
+      </w:r>
+      <w:r>
+        <w:t xml:space="preserve"> A) Identified host-pathogen associations at pathogen family level through detection of acute infection (</w:t>
+      </w:r>
+      <w:proofErr w:type="gramStart"/>
+      <w:r>
+        <w:t>i.e.</w:t>
+      </w:r>
+      <w:proofErr w:type="gramEnd"/>
+      <w:r>
+        <w:t> PCR, culture)</w:t>
+      </w:r>
+      <w:r>
+        <w:t>.</w:t>
+      </w:r>
+      <w:r>
+        <w:t xml:space="preserve"> B) Identified host-pathogen associations at pathogen family level through serological assays (</w:t>
+      </w:r>
+      <w:proofErr w:type="gramStart"/>
+      <w:r>
+        <w:t>i.e.</w:t>
+      </w:r>
+      <w:proofErr w:type="gramEnd"/>
+      <w:r>
+        <w:t xml:space="preserve"> ELISA). </w:t>
+      </w:r>
+    </w:p>
+    <w:p>
+      <w:pPr>
+        <w:pStyle w:val="BodyText"/>
+        <w:spacing w:line="480" w:lineRule="auto"/>
+      </w:pPr>
+      <w:r>
+        <w:rPr>
+          <w:b/>
+          <w:bCs/>
+        </w:rPr>
+        <w:t>Supplementary Fig</w:t>
+      </w:r>
+      <w:r>
+        <w:rPr>
+          <w:b/>
+          <w:bCs/>
+        </w:rPr>
+        <w:t>ure</w:t>
+      </w:r>
+      <w:r>
+        <w:rPr>
+          <w:b/>
+          <w:bCs/>
+        </w:rPr>
+        <w:t xml:space="preserve"> 5.</w:t>
+      </w:r>
+      <w:r>
+        <w:t xml:space="preserve"> A map of the study region with capital cities and areas discussed in the manuscript highlighted.</w:t>
+      </w:r>
+    </w:p>
+    <w:p>
+      <w:pPr>
+        <w:pStyle w:val="BodyText"/>
+        <w:spacing w:line="480" w:lineRule="auto"/>
+      </w:pPr>
+      <w:r>
+        <w:rPr>
+          <w:b/>
+          <w:bCs/>
+        </w:rPr>
+        <w:t>Supplementary Fig</w:t>
+      </w:r>
+      <w:r>
+        <w:rPr>
+          <w:b/>
+          <w:bCs/>
+        </w:rPr>
+        <w:t>ure</w:t>
+      </w:r>
+      <w:r>
+        <w:rPr>
+          <w:b/>
+          <w:bCs/>
+        </w:rPr>
+        <w:t xml:space="preserve"> 6.</w:t>
+      </w:r>
+      <w:r>
+        <w:t xml:space="preserve"> Locations of detection and non-detection sites for </w:t>
+      </w:r>
+      <w:r>
+        <w:rPr>
+          <w:i/>
+          <w:iCs/>
+        </w:rPr>
+        <w:t xml:space="preserve">Mastomys </w:t>
+      </w:r>
+      <w:proofErr w:type="spellStart"/>
+      <w:r>
+        <w:rPr>
+          <w:i/>
+          <w:iCs/>
+        </w:rPr>
+        <w:t>erythroleucus</w:t>
+      </w:r>
+      <w:proofErr w:type="spellEnd"/>
+      <w:r>
+        <w:rPr>
+          <w:i/>
+          <w:iCs/>
+        </w:rPr>
+        <w:t xml:space="preserve">, </w:t>
+      </w:r>
+      <w:proofErr w:type="spellStart"/>
+      <w:r>
+        <w:rPr>
+          <w:i/>
+          <w:iCs/>
+        </w:rPr>
+        <w:t>Arvicanthis</w:t>
+      </w:r>
+      <w:proofErr w:type="spellEnd"/>
+      <w:r>
+        <w:rPr>
+          <w:i/>
+          <w:iCs/>
+        </w:rPr>
+        <w:t xml:space="preserve"> </w:t>
+      </w:r>
+      <w:proofErr w:type="spellStart"/>
+      <w:r>
+        <w:rPr>
+          <w:i/>
+          <w:iCs/>
+        </w:rPr>
+        <w:t>niloticus</w:t>
+      </w:r>
+      <w:proofErr w:type="spellEnd"/>
+      <w:r>
+        <w:rPr>
+          <w:i/>
+          <w:iCs/>
+        </w:rPr>
+        <w:t xml:space="preserve">, </w:t>
+      </w:r>
+      <w:proofErr w:type="spellStart"/>
+      <w:r>
+        <w:rPr>
+          <w:i/>
+          <w:iCs/>
+        </w:rPr>
+        <w:t>Praomys</w:t>
+      </w:r>
+      <w:proofErr w:type="spellEnd"/>
+      <w:r>
+        <w:rPr>
+          <w:i/>
+          <w:iCs/>
+        </w:rPr>
+        <w:t xml:space="preserve"> </w:t>
+      </w:r>
+      <w:proofErr w:type="spellStart"/>
+      <w:r>
+        <w:rPr>
+          <w:i/>
+          <w:iCs/>
+        </w:rPr>
+        <w:t>daltoni</w:t>
+      </w:r>
+      <w:proofErr w:type="spellEnd"/>
+      <w:r>
+        <w:rPr>
+          <w:i/>
+          <w:iCs/>
+        </w:rPr>
+        <w:t xml:space="preserve"> </w:t>
+      </w:r>
+      <w:r>
+        <w:t xml:space="preserve">and </w:t>
+      </w:r>
+      <w:proofErr w:type="spellStart"/>
+      <w:r>
+        <w:rPr>
+          <w:i/>
+          <w:iCs/>
+        </w:rPr>
+        <w:t>Cricetomys</w:t>
+      </w:r>
+      <w:proofErr w:type="spellEnd"/>
+      <w:r>
+        <w:rPr>
+          <w:i/>
+          <w:iCs/>
+        </w:rPr>
+        <w:t xml:space="preserve"> </w:t>
+      </w:r>
+      <w:proofErr w:type="spellStart"/>
+      <w:proofErr w:type="gramStart"/>
+      <w:r>
+        <w:rPr>
+          <w:i/>
+          <w:iCs/>
+        </w:rPr>
+        <w:t>gambianus.</w:t>
+      </w:r>
+      <w:proofErr w:type="spellEnd"/>
+      <w:proofErr w:type="gramEnd"/>
     </w:p>
     <w:sectPr>
       <w:footerReference w:type="even" r:id="rId66"/>

</xml_diff>